<commit_message>
Finished Lab 5 question 1
</commit_message>
<xml_diff>
--- a/Self_Evaluation_for_Classes_Lab.docx
+++ b/Self_Evaluation_for_Classes_Lab.docx
@@ -92,7 +92,6 @@
                 <w:spacing w:val="0"/>
                 <w:position w:val="0"/>
                 <w:sz w:val="22"/>
-                <w:shd w:fill="auto" w:val="clear"/>
               </w:rPr>
             </w:pPr>
             <w:r>
@@ -135,7 +134,6 @@
                 <w:spacing w:val="0"/>
                 <w:position w:val="0"/>
                 <w:sz w:val="22"/>
-                <w:shd w:fill="auto" w:val="clear"/>
               </w:rPr>
             </w:pPr>
             <w:r>
@@ -184,7 +182,6 @@
                 <w:spacing w:val="0"/>
                 <w:position w:val="0"/>
                 <w:sz w:val="22"/>
-                <w:shd w:fill="auto" w:val="clear"/>
               </w:rPr>
             </w:pPr>
             <w:r>
@@ -227,19 +224,18 @@
                 <w:spacing w:val="0"/>
                 <w:position w:val="0"/>
                 <w:sz w:val="22"/>
-                <w:shd w:fill="auto" w:val="clear"/>
-              </w:rPr>
-            </w:pPr>
-            <w:r>
-              <w:rPr>
-                <w:rFonts w:ascii="Calibri" w:hAnsi="Calibri" w:cs="Calibri" w:eastAsia="Calibri"/>
-                <w:color w:val="auto"/>
-                <w:spacing w:val="0"/>
-                <w:position w:val="0"/>
-                <w:sz w:val="22"/>
-                <w:shd w:fill="auto" w:val="clear"/>
-              </w:rPr>
-              <w:t xml:space="preserve">5/7/24</w:t>
+              </w:rPr>
+            </w:pPr>
+            <w:r>
+              <w:rPr>
+                <w:rFonts w:ascii="Calibri" w:hAnsi="Calibri" w:cs="Calibri" w:eastAsia="Calibri"/>
+                <w:color w:val="auto"/>
+                <w:spacing w:val="0"/>
+                <w:position w:val="0"/>
+                <w:sz w:val="22"/>
+                <w:shd w:fill="auto" w:val="clear"/>
+              </w:rPr>
+              <w:t xml:space="preserve">5/10/24</w:t>
             </w:r>
           </w:p>
         </w:tc>
@@ -343,18 +339,6 @@
           <w:shd w:fill="auto" w:val="clear"/>
         </w:rPr>
       </w:pPr>
-      <w:r>
-        <w:rPr>
-          <w:rFonts w:ascii="Calibri" w:hAnsi="Calibri" w:cs="Calibri" w:eastAsia="Calibri"/>
-          <w:b/>
-          <w:color w:val="auto"/>
-          <w:spacing w:val="0"/>
-          <w:position w:val="0"/>
-          <w:sz w:val="22"/>
-          <w:shd w:fill="auto" w:val="clear"/>
-        </w:rPr>
-        <w:t xml:space="preserve">50% is complete at this time, Question 1 is complete</w:t>
-      </w:r>
     </w:p>
     <w:p>
       <w:pPr>
@@ -483,7 +467,6 @@
                 <w:spacing w:val="0"/>
                 <w:position w:val="0"/>
                 <w:sz w:val="22"/>
-                <w:shd w:fill="auto" w:val="clear"/>
               </w:rPr>
             </w:pPr>
             <w:r>
@@ -534,7 +517,6 @@
                 <w:spacing w:val="0"/>
                 <w:position w:val="0"/>
                 <w:sz w:val="22"/>
-                <w:shd w:fill="auto" w:val="clear"/>
               </w:rPr>
             </w:pPr>
             <w:r>
@@ -577,7 +559,6 @@
                 <w:spacing w:val="0"/>
                 <w:position w:val="0"/>
                 <w:sz w:val="22"/>
-                <w:shd w:fill="auto" w:val="clear"/>
               </w:rPr>
             </w:pPr>
             <w:r>
@@ -626,7 +607,6 @@
                 <w:spacing w:val="0"/>
                 <w:position w:val="0"/>
                 <w:sz w:val="22"/>
-                <w:shd w:fill="auto" w:val="clear"/>
               </w:rPr>
             </w:pPr>
             <w:r>
@@ -669,7 +649,6 @@
                 <w:spacing w:val="0"/>
                 <w:position w:val="0"/>
                 <w:sz w:val="22"/>
-                <w:shd w:fill="auto" w:val="clear"/>
               </w:rPr>
             </w:pPr>
             <w:r>
@@ -718,7 +697,6 @@
                 <w:spacing w:val="0"/>
                 <w:position w:val="0"/>
                 <w:sz w:val="22"/>
-                <w:shd w:fill="auto" w:val="clear"/>
               </w:rPr>
             </w:pPr>
             <w:r>
@@ -761,7 +739,6 @@
                 <w:spacing w:val="0"/>
                 <w:position w:val="0"/>
                 <w:sz w:val="22"/>
-                <w:shd w:fill="auto" w:val="clear"/>
               </w:rPr>
             </w:pPr>
             <w:r>
@@ -810,7 +787,6 @@
                 <w:spacing w:val="0"/>
                 <w:position w:val="0"/>
                 <w:sz w:val="22"/>
-                <w:shd w:fill="auto" w:val="clear"/>
               </w:rPr>
             </w:pPr>
             <w:r>
@@ -853,7 +829,6 @@
                 <w:spacing w:val="0"/>
                 <w:position w:val="0"/>
                 <w:sz w:val="22"/>
-                <w:shd w:fill="auto" w:val="clear"/>
               </w:rPr>
             </w:pPr>
             <w:r>
@@ -925,7 +900,6 @@
                 <w:spacing w:val="0"/>
                 <w:position w:val="0"/>
                 <w:sz w:val="22"/>
-                <w:shd w:fill="auto" w:val="clear"/>
               </w:rPr>
             </w:pPr>
             <w:r>
@@ -976,7 +950,6 @@
                 <w:spacing w:val="0"/>
                 <w:position w:val="0"/>
                 <w:sz w:val="22"/>
-                <w:shd w:fill="auto" w:val="clear"/>
               </w:rPr>
             </w:pPr>
             <w:r>
@@ -1019,7 +992,6 @@
                 <w:spacing w:val="0"/>
                 <w:position w:val="0"/>
                 <w:sz w:val="22"/>
-                <w:shd w:fill="auto" w:val="clear"/>
               </w:rPr>
             </w:pPr>
             <w:r>
@@ -1068,7 +1040,6 @@
                 <w:spacing w:val="0"/>
                 <w:position w:val="0"/>
                 <w:sz w:val="22"/>
-                <w:shd w:fill="auto" w:val="clear"/>
               </w:rPr>
             </w:pPr>
             <w:r>
@@ -1111,7 +1082,6 @@
                 <w:spacing w:val="0"/>
                 <w:position w:val="0"/>
                 <w:sz w:val="22"/>
-                <w:shd w:fill="auto" w:val="clear"/>
               </w:rPr>
             </w:pPr>
             <w:r>
@@ -1160,7 +1130,6 @@
                 <w:spacing w:val="0"/>
                 <w:position w:val="0"/>
                 <w:sz w:val="22"/>
-                <w:shd w:fill="auto" w:val="clear"/>
               </w:rPr>
             </w:pPr>
             <w:r>
@@ -1203,7 +1172,6 @@
                 <w:spacing w:val="0"/>
                 <w:position w:val="0"/>
                 <w:sz w:val="22"/>
-                <w:shd w:fill="auto" w:val="clear"/>
               </w:rPr>
             </w:pPr>
             <w:r>
@@ -1252,7 +1220,6 @@
                 <w:color w:val="auto"/>
                 <w:spacing w:val="0"/>
                 <w:position w:val="0"/>
-                <w:shd w:fill="auto" w:val="clear"/>
               </w:rPr>
             </w:pPr>
             <w:r>
@@ -1367,7 +1334,6 @@
                 <w:spacing w:val="0"/>
                 <w:position w:val="0"/>
                 <w:sz w:val="22"/>
-                <w:shd w:fill="auto" w:val="clear"/>
               </w:rPr>
             </w:pPr>
             <w:r>
@@ -1624,7 +1590,6 @@
                 <w:spacing w:val="0"/>
                 <w:position w:val="0"/>
                 <w:sz w:val="22"/>
-                <w:shd w:fill="auto" w:val="clear"/>
               </w:rPr>
             </w:pPr>
             <w:r>
@@ -1823,7 +1788,6 @@
                 <w:spacing w:val="0"/>
                 <w:position w:val="0"/>
                 <w:sz w:val="22"/>
-                <w:shd w:fill="auto" w:val="clear"/>
               </w:rPr>
             </w:pPr>
             <w:r>
@@ -1897,8 +1861,8 @@
         </w:rPr>
       </w:pPr>
       <w:r>
-        <w:object w:dxaOrig="10230" w:dyaOrig="6870">
-          <v:rect xmlns:o="urn:schemas-microsoft-com:office:office" xmlns:v="urn:schemas-microsoft-com:vml" id="rectole0000000000" style="width:511.500000pt;height:343.500000pt" o:preferrelative="t" o:ole="">
+        <w:object w:dxaOrig="10366" w:dyaOrig="6965">
+          <v:rect xmlns:o="urn:schemas-microsoft-com:office:office" xmlns:v="urn:schemas-microsoft-com:vml" id="rectole0000000000" style="width:518.300000pt;height:348.250000pt" o:preferrelative="t" o:ole="">
             <o:lock v:ext="edit"/>
             <v:imagedata xmlns:r="http://schemas.openxmlformats.org/officeDocument/2006/relationships" r:id="docRId2" o:title=""/>
           </v:rect>
@@ -1975,7 +1939,6 @@
                 <w:spacing w:val="0"/>
                 <w:position w:val="0"/>
                 <w:sz w:val="22"/>
-                <w:shd w:fill="auto" w:val="clear"/>
               </w:rPr>
             </w:pPr>
             <w:r>
@@ -2232,7 +2195,6 @@
                 <w:spacing w:val="0"/>
                 <w:position w:val="0"/>
                 <w:sz w:val="22"/>
-                <w:shd w:fill="auto" w:val="clear"/>
               </w:rPr>
             </w:pPr>
             <w:r>
@@ -2264,6 +2226,162 @@
             </w:tcMar>
             <w:vAlign w:val="top"/>
           </w:tcPr>
+          <w:p>
+            <w:pPr>
+              <w:spacing w:before="0" w:after="0" w:line="240"/>
+              <w:ind w:right="0" w:left="0" w:firstLine="0"/>
+              <w:jc w:val="left"/>
+              <w:rPr>
+                <w:rFonts w:ascii="Calibri" w:hAnsi="Calibri" w:cs="Calibri" w:eastAsia="Calibri"/>
+                <w:color w:val="auto"/>
+                <w:spacing w:val="0"/>
+                <w:position w:val="0"/>
+                <w:sz w:val="22"/>
+                <w:shd w:fill="auto" w:val="clear"/>
+              </w:rPr>
+            </w:pPr>
+            <w:r>
+              <w:rPr>
+                <w:rFonts w:ascii="Calibri" w:hAnsi="Calibri" w:cs="Calibri" w:eastAsia="Calibri"/>
+                <w:color w:val="auto"/>
+                <w:spacing w:val="0"/>
+                <w:position w:val="0"/>
+                <w:sz w:val="22"/>
+                <w:shd w:fill="auto" w:val="clear"/>
+              </w:rPr>
+              <w:t xml:space="preserve">Yes </w:t>
+            </w:r>
+          </w:p>
+          <w:p>
+            <w:pPr>
+              <w:spacing w:before="0" w:after="0" w:line="240"/>
+              <w:ind w:right="0" w:left="0" w:firstLine="0"/>
+              <w:jc w:val="left"/>
+              <w:rPr>
+                <w:rFonts w:ascii="Calibri" w:hAnsi="Calibri" w:cs="Calibri" w:eastAsia="Calibri"/>
+                <w:color w:val="auto"/>
+                <w:spacing w:val="0"/>
+                <w:position w:val="0"/>
+                <w:sz w:val="22"/>
+                <w:shd w:fill="auto" w:val="clear"/>
+              </w:rPr>
+            </w:pPr>
+            <w:r>
+              <w:rPr>
+                <w:rFonts w:ascii="Calibri" w:hAnsi="Calibri" w:cs="Calibri" w:eastAsia="Calibri"/>
+                <w:color w:val="auto"/>
+                <w:spacing w:val="0"/>
+                <w:position w:val="0"/>
+                <w:sz w:val="22"/>
+                <w:shd w:fill="auto" w:val="clear"/>
+              </w:rPr>
+              <w:t xml:space="preserve">Yes</w:t>
+            </w:r>
+          </w:p>
+          <w:p>
+            <w:pPr>
+              <w:spacing w:before="0" w:after="0" w:line="240"/>
+              <w:ind w:right="0" w:left="0" w:firstLine="0"/>
+              <w:jc w:val="left"/>
+              <w:rPr>
+                <w:rFonts w:ascii="Calibri" w:hAnsi="Calibri" w:cs="Calibri" w:eastAsia="Calibri"/>
+                <w:color w:val="auto"/>
+                <w:spacing w:val="0"/>
+                <w:position w:val="0"/>
+                <w:sz w:val="22"/>
+                <w:shd w:fill="auto" w:val="clear"/>
+              </w:rPr>
+            </w:pPr>
+            <w:r>
+              <w:rPr>
+                <w:rFonts w:ascii="Calibri" w:hAnsi="Calibri" w:cs="Calibri" w:eastAsia="Calibri"/>
+                <w:color w:val="auto"/>
+                <w:spacing w:val="0"/>
+                <w:position w:val="0"/>
+                <w:sz w:val="22"/>
+                <w:shd w:fill="auto" w:val="clear"/>
+              </w:rPr>
+              <w:t xml:space="preserve">Yes</w:t>
+            </w:r>
+          </w:p>
+          <w:p>
+            <w:pPr>
+              <w:spacing w:before="0" w:after="0" w:line="240"/>
+              <w:ind w:right="0" w:left="0" w:firstLine="0"/>
+              <w:jc w:val="left"/>
+              <w:rPr>
+                <w:rFonts w:ascii="Calibri" w:hAnsi="Calibri" w:cs="Calibri" w:eastAsia="Calibri"/>
+                <w:color w:val="auto"/>
+                <w:spacing w:val="0"/>
+                <w:position w:val="0"/>
+                <w:sz w:val="22"/>
+                <w:shd w:fill="auto" w:val="clear"/>
+              </w:rPr>
+            </w:pPr>
+            <w:r>
+              <w:rPr>
+                <w:rFonts w:ascii="Calibri" w:hAnsi="Calibri" w:cs="Calibri" w:eastAsia="Calibri"/>
+                <w:color w:val="auto"/>
+                <w:spacing w:val="0"/>
+                <w:position w:val="0"/>
+                <w:sz w:val="22"/>
+                <w:shd w:fill="auto" w:val="clear"/>
+              </w:rPr>
+              <w:t xml:space="preserve">Yes</w:t>
+            </w:r>
+          </w:p>
+          <w:p>
+            <w:pPr>
+              <w:spacing w:before="0" w:after="0" w:line="240"/>
+              <w:ind w:right="0" w:left="0" w:firstLine="0"/>
+              <w:jc w:val="left"/>
+              <w:rPr>
+                <w:rFonts w:ascii="Calibri" w:hAnsi="Calibri" w:cs="Calibri" w:eastAsia="Calibri"/>
+                <w:color w:val="auto"/>
+                <w:spacing w:val="0"/>
+                <w:position w:val="0"/>
+                <w:sz w:val="22"/>
+                <w:shd w:fill="auto" w:val="clear"/>
+              </w:rPr>
+            </w:pPr>
+            <w:r>
+              <w:rPr>
+                <w:rFonts w:ascii="Calibri" w:hAnsi="Calibri" w:cs="Calibri" w:eastAsia="Calibri"/>
+                <w:color w:val="auto"/>
+                <w:spacing w:val="0"/>
+                <w:position w:val="0"/>
+                <w:sz w:val="22"/>
+                <w:shd w:fill="auto" w:val="clear"/>
+              </w:rPr>
+              <w:t xml:space="preserve">Yes</w:t>
+            </w:r>
+          </w:p>
+          <w:p>
+            <w:pPr>
+              <w:spacing w:before="0" w:after="0" w:line="240"/>
+              <w:ind w:right="0" w:left="0" w:firstLine="0"/>
+              <w:jc w:val="left"/>
+              <w:rPr>
+                <w:rFonts w:ascii="Calibri" w:hAnsi="Calibri" w:cs="Calibri" w:eastAsia="Calibri"/>
+                <w:color w:val="auto"/>
+                <w:spacing w:val="0"/>
+                <w:position w:val="0"/>
+                <w:sz w:val="22"/>
+                <w:shd w:fill="auto" w:val="clear"/>
+              </w:rPr>
+            </w:pPr>
+            <w:r>
+              <w:rPr>
+                <w:rFonts w:ascii="Calibri" w:hAnsi="Calibri" w:cs="Calibri" w:eastAsia="Calibri"/>
+                <w:color w:val="auto"/>
+                <w:spacing w:val="0"/>
+                <w:position w:val="0"/>
+                <w:sz w:val="22"/>
+                <w:shd w:fill="auto" w:val="clear"/>
+              </w:rPr>
+              <w:t xml:space="preserve">Yes</w:t>
+            </w:r>
+          </w:p>
           <w:p>
             <w:pPr>
               <w:spacing w:before="0" w:after="0" w:line="240"/>
@@ -2320,7 +2438,46 @@
           <w:sz w:val="22"/>
           <w:shd w:fill="auto" w:val="clear"/>
         </w:rPr>
-        <w:t xml:space="preserve">Place screenshot of the application running here:</w:t>
+        <w:t xml:space="preserve">Place screenshot of the application running here:  </w:t>
+      </w:r>
+    </w:p>
+    <w:p>
+      <w:pPr>
+        <w:spacing w:before="0" w:after="200" w:line="276"/>
+        <w:ind w:right="0" w:left="0" w:firstLine="0"/>
+        <w:jc w:val="left"/>
+        <w:rPr>
+          <w:rFonts w:ascii="Calibri" w:hAnsi="Calibri" w:cs="Calibri" w:eastAsia="Calibri"/>
+          <w:color w:val="FF0000"/>
+          <w:spacing w:val="0"/>
+          <w:position w:val="0"/>
+          <w:sz w:val="22"/>
+          <w:shd w:fill="auto" w:val="clear"/>
+        </w:rPr>
+      </w:pPr>
+    </w:p>
+    <w:p>
+      <w:pPr>
+        <w:spacing w:before="0" w:after="200" w:line="240"/>
+        <w:ind w:right="0" w:left="0" w:firstLine="0"/>
+        <w:jc w:val="left"/>
+        <w:rPr>
+          <w:rFonts w:ascii="Calibri" w:hAnsi="Calibri" w:cs="Calibri" w:eastAsia="Calibri"/>
+          <w:color w:val="auto"/>
+          <w:spacing w:val="0"/>
+          <w:position w:val="0"/>
+          <w:sz w:val="22"/>
+          <w:shd w:fill="auto" w:val="clear"/>
+        </w:rPr>
+      </w:pPr>
+      <w:r>
+        <w:object w:dxaOrig="10319" w:dyaOrig="7425">
+          <v:rect xmlns:o="urn:schemas-microsoft-com:office:office" xmlns:v="urn:schemas-microsoft-com:vml" id="rectole0000000001" style="width:515.950000pt;height:371.250000pt" o:preferrelative="t" o:ole="">
+            <o:lock v:ext="edit"/>
+            <v:imagedata xmlns:r="http://schemas.openxmlformats.org/officeDocument/2006/relationships" r:id="docRId4" o:title=""/>
+          </v:rect>
+          <o:OLEObject xmlns:r="http://schemas.openxmlformats.org/officeDocument/2006/relationships" xmlns:o="urn:schemas-microsoft-com:office:office" Type="Embed" ProgID="StaticMetafile" DrawAspect="Content" ObjectID="0000000001" ShapeID="rectole0000000001" r:id="docRId3"/>
+        </w:object>
       </w:r>
     </w:p>
     <w:p>

</xml_diff>